<commit_message>
update generate dokumen umum
</commit_message>
<xml_diff>
--- a/file/template/pusdiklat/evaluation/template.surat.tugas.terkait.diklat.docx
+++ b/file/template/pusdiklat/evaluation/template.surat.tugas.terkait.diklat.docx
@@ -180,6 +180,16 @@
                 <w:rFonts w:ascii="Arial" w:hAnsi="Arial" w:cs="Arial"/>
                 <w:b/>
                 <w:bCs/>
+              </w:rPr>
+              <w:t>;noerr</w:t>
+            </w:r>
+            <w:bookmarkStart w:id="0" w:name="_GoBack"/>
+            <w:bookmarkEnd w:id="0"/>
+            <w:r>
+              <w:rPr>
+                <w:rFonts w:ascii="Arial" w:hAnsi="Arial" w:cs="Arial"/>
+                <w:b/>
+                <w:bCs/>
                 <w:lang w:val="id-ID"/>
               </w:rPr>
               <w:t>]</w:t>
@@ -275,6 +285,15 @@
                 <w:b/>
                 <w:bCs/>
                 <w:sz w:val="14"/>
+                <w:lang w:val="sv-SE"/>
+              </w:rPr>
+              <w:t>;noerr</w:t>
+            </w:r>
+            <w:r>
+              <w:rPr>
+                <w:b/>
+                <w:bCs/>
+                <w:sz w:val="14"/>
                 <w:lang w:val="id-ID"/>
               </w:rPr>
               <w:t>]</w:t>
@@ -330,9 +349,8 @@
                 <w:b/>
                 <w:bCs/>
                 <w:sz w:val="14"/>
-                <w:lang w:val="id-ID"/>
-              </w:rPr>
-              <w:t>]</w:t>
+              </w:rPr>
+              <w:t>;noerr</w:t>
             </w:r>
             <w:r>
               <w:rPr>
@@ -341,15 +359,7 @@
                 <w:sz w:val="14"/>
                 <w:lang w:val="id-ID"/>
               </w:rPr>
-              <w:t xml:space="preserve"> </w:t>
-            </w:r>
-            <w:r>
-              <w:rPr>
-                <w:b/>
-                <w:bCs/>
-                <w:sz w:val="14"/>
-              </w:rPr>
-              <w:t xml:space="preserve">FAXIMILE: </w:t>
+              <w:t>]</w:t>
             </w:r>
             <w:r>
               <w:rPr>
@@ -358,7 +368,15 @@
                 <w:sz w:val="14"/>
                 <w:lang w:val="id-ID"/>
               </w:rPr>
-              <w:t>[onshow.</w:t>
+              <w:t xml:space="preserve"> </w:t>
+            </w:r>
+            <w:r>
+              <w:rPr>
+                <w:b/>
+                <w:bCs/>
+                <w:sz w:val="14"/>
+              </w:rPr>
+              <w:t xml:space="preserve">FAXIMILE: </w:t>
             </w:r>
             <w:r>
               <w:rPr>
@@ -367,15 +385,7 @@
                 <w:sz w:val="14"/>
                 <w:lang w:val="id-ID"/>
               </w:rPr>
-              <w:t>fax_</w:t>
-            </w:r>
-            <w:r>
-              <w:rPr>
-                <w:b/>
-                <w:bCs/>
-                <w:sz w:val="14"/>
-              </w:rPr>
-              <w:t>execution</w:t>
+              <w:t>[onshow.</w:t>
             </w:r>
             <w:r>
               <w:rPr>
@@ -384,7 +394,23 @@
                 <w:sz w:val="14"/>
                 <w:lang w:val="id-ID"/>
               </w:rPr>
-              <w:t>]</w:t>
+              <w:t>fax_</w:t>
+            </w:r>
+            <w:r>
+              <w:rPr>
+                <w:b/>
+                <w:bCs/>
+                <w:sz w:val="14"/>
+              </w:rPr>
+              <w:t>execution</w:t>
+            </w:r>
+            <w:r>
+              <w:rPr>
+                <w:b/>
+                <w:bCs/>
+                <w:sz w:val="14"/>
+              </w:rPr>
+              <w:t>;noerr</w:t>
             </w:r>
             <w:r>
               <w:rPr>
@@ -393,7 +419,7 @@
                 <w:sz w:val="14"/>
                 <w:lang w:val="id-ID"/>
               </w:rPr>
-              <w:t xml:space="preserve"> WEBSITE: </w:t>
+              <w:t>]</w:t>
             </w:r>
             <w:r>
               <w:rPr>
@@ -402,7 +428,7 @@
                 <w:sz w:val="14"/>
                 <w:lang w:val="id-ID"/>
               </w:rPr>
-              <w:t>[onshow.</w:t>
+              <w:t xml:space="preserve"> WEBSITE: </w:t>
             </w:r>
             <w:r>
               <w:rPr>
@@ -411,15 +437,32 @@
                 <w:sz w:val="14"/>
                 <w:lang w:val="id-ID"/>
               </w:rPr>
-              <w:t>web_</w:t>
+              <w:t>[onshow.</w:t>
             </w:r>
             <w:r>
               <w:rPr>
                 <w:b/>
                 <w:bCs/>
                 <w:sz w:val="14"/>
+                <w:lang w:val="id-ID"/>
+              </w:rPr>
+              <w:t>web_</w:t>
+            </w:r>
+            <w:r>
+              <w:rPr>
+                <w:b/>
+                <w:bCs/>
+                <w:sz w:val="14"/>
               </w:rPr>
               <w:t>execution</w:t>
+            </w:r>
+            <w:r>
+              <w:rPr>
+                <w:b/>
+                <w:bCs/>
+                <w:sz w:val="14"/>
+              </w:rPr>
+              <w:t>;noerr</w:t>
             </w:r>
             <w:r>
               <w:rPr>
@@ -1812,8 +1855,6 @@
         </w:rPr>
         <w:t>show_b</w:t>
       </w:r>
-      <w:bookmarkStart w:id="0" w:name="_GoBack"/>
-      <w:bookmarkEnd w:id="0"/>
       <w:r>
         <w:rPr>
           <w:b/>
@@ -6195,7 +6236,7 @@
 </file>
 
 <file path=customXml/itemProps1.xml><?xml version="1.0" encoding="utf-8"?>
-<ds:datastoreItem xmlns:ds="http://schemas.openxmlformats.org/officeDocument/2006/customXml" ds:itemID="{ACF3A6D0-53BC-4877-8DF0-B40BA5AF168F}">
+<ds:datastoreItem xmlns:ds="http://schemas.openxmlformats.org/officeDocument/2006/customXml" ds:itemID="{2C44F10C-505A-4137-96DF-8CA27BE1ED7E}">
   <ds:schemaRefs>
     <ds:schemaRef ds:uri="http://schemas.openxmlformats.org/officeDocument/2006/bibliography"/>
   </ds:schemaRefs>

</xml_diff>